<commit_message>
changes has been added in the file
</commit_message>
<xml_diff>
--- a/Saturday.docx
+++ b/Saturday.docx
@@ -164,7 +164,7 @@
           </mc:Choice>
           <mc:Fallback>
             <w:pict>
-              <v:shape w14:anchorId="1CCA700B" id="Freeform 1" o:spid="_x0000_s1026" style="position:absolute;margin-left:-39.95pt;margin-top:.4pt;width:148.15pt;height:175.7pt;z-index:251659264;visibility:visible;mso-wrap-style:square;mso-wrap-distance-left:9pt;mso-wrap-distance-top:0;mso-wrap-distance-right:9pt;mso-wrap-distance-bottom:0;mso-position-horizontal:absolute;mso-position-horizontal-relative:text;mso-position-vertical:absolute;mso-position-vertical-relative:text;v-text-anchor:middle" coordsize="1881657,2231609" o:gfxdata="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" path="m1881657,432308c1138707,144177,395757,-143954,119532,79883v-276225,223837,-1587,1365250,104775,1695450c330669,2105533,691032,2049971,757707,2061083v66675,11113,-133350,-219075,-133350,-219075l624357,1842008v-3175,63500,-41275,342900,-19050,381000c627532,2261108,692619,2165858,757707,2070608e" filled="f" strokecolor="#1f4d78 [1604]" strokeweight="1pt">
+              <v:shape w14:anchorId="75044B8D" id="Freeform 1" o:spid="_x0000_s1026" style="position:absolute;margin-left:-39.95pt;margin-top:.4pt;width:148.15pt;height:175.7pt;z-index:251659264;visibility:visible;mso-wrap-style:square;mso-wrap-distance-left:9pt;mso-wrap-distance-top:0;mso-wrap-distance-right:9pt;mso-wrap-distance-bottom:0;mso-position-horizontal:absolute;mso-position-horizontal-relative:text;mso-position-vertical:absolute;mso-position-vertical-relative:text;v-text-anchor:middle" coordsize="1881657,2231609" o:gfxdata="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" path="m1881657,432308c1138707,144177,395757,-143954,119532,79883v-276225,223837,-1587,1365250,104775,1695450c330669,2105533,691032,2049971,757707,2061083v66675,11113,-133350,-219075,-133350,-219075l624357,1842008v-3175,63500,-41275,342900,-19050,381000c627532,2261108,692619,2165858,757707,2070608e" filled="f" strokecolor="#1f4d78 [1604]" strokeweight="1pt">
                 <v:stroke joinstyle="miter"/>
                 <v:path arrowok="t" o:connecttype="custom" o:connectlocs="1881657,432308;119532,79883;224307,1775333;757707,2061083;624357,1842008;624357,1842008;605307,2223008;757707,2070608" o:connectangles="0,0,0,0,0,0,0,0"/>
               </v:shape>
@@ -2286,7 +2286,7 @@
           </mc:Choice>
           <mc:Fallback>
             <w:pict>
-              <v:shape w14:anchorId="4BD42DAD" id="Freeform 3" o:spid="_x0000_s1026" style="position:absolute;margin-left:-17.6pt;margin-top:6.6pt;width:513.2pt;height:458.75pt;z-index:251660288;visibility:visible;mso-wrap-style:square;mso-wrap-distance-left:9pt;mso-wrap-distance-top:0;mso-wrap-distance-right:9pt;mso-wrap-distance-bottom:0;mso-position-horizontal:absolute;mso-position-horizontal-relative:text;mso-position-vertical:absolute;mso-position-vertical-relative:text;v-text-anchor:middle" coordsize="6517758,5826291" o:gfxdata="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" path="m6198782,95693c6049926,79744,5624566,91813,5337544,85060v-14609,-344,-28087,-8410,-42530,-10632c5267942,70263,5115811,55444,5092996,53163l4189228,63795v-332533,5636,-246219,-2448,-435935,21265l2690037,74428v-56809,-979,-113377,-7723,-170120,-10633l2275368,53163c2218625,50253,2161972,45772,2105247,42530l1903228,31897v-24809,-3544,-49480,-8256,-74428,-10632c1779279,16549,1729517,14763,1679944,10632,1644449,7674,1609061,3544,1573619,l999461,10632v-11201,393,-21085,7684,-31898,10633c820716,61315,940939,23050,818707,63795l786810,74428,754912,85060v-10633,7088,-20468,15550,-31898,21265c712990,111337,700727,111192,691117,116958v-72975,43785,37194,1777,-53163,31898c627321,159488,615288,168884,606056,180753v-15691,20174,-42530,63796,-42530,63796c559982,258726,558024,273396,552893,287079v-11563,30834,-24903,47987,-42530,74428c506819,375684,503930,390040,499731,404037v-6441,21470,-15830,42049,-21266,63795c474921,482009,471848,496312,467833,510363v-3079,10776,-7915,21024,-10633,31897c448513,577010,438537,654017,425303,680484r-21266,42530c400361,745071,392291,803956,382772,829339v-5565,14841,-15378,27814,-21265,42531c323549,966767,359889,906195,318977,967563v-7088,28353,-12023,57334,-21265,85060c287079,1084521,273969,1115697,265814,1148316v-25894,103577,-10411,57925,-42530,138223c216100,1329641,213913,1353217,202019,1392865v-32265,107553,-7006,23437,-42530,106325c112554,1608703,198117,1432566,127591,1573618v-3544,17721,-5440,35853,-10633,53163c106776,1660722,90137,1691057,74428,1722474v-3544,14177,-4097,29460,-10632,42530c59313,1773970,46254,1776962,42531,1786270v-10854,27136,-16461,56232,-21266,85060c7662,1952951,14861,1913985,,1988288v5142,185094,1095,328285,21265,499730c23784,2509429,29224,2530422,31898,2551814v4418,35343,5596,71065,10633,106325c44598,2672605,50297,2686341,53163,2700670v4228,21140,6405,42655,10633,63795c73748,2814225,84685,2863784,95693,2913321v9291,41808,14848,50775,21265,95693c125040,3065588,129311,3122686,138224,3179135v1748,11070,7914,21024,10632,31897c153239,3228564,155945,3246474,159489,3264195v3544,116958,4316,234034,10632,350875c171492,3640438,185321,3665238,191386,3689497v14010,56041,17887,114081,31898,170121c226002,3870491,230373,3880883,233917,3891516v3904,54653,3788,140849,21265,202019c264419,4125864,276446,4157330,287079,4189228r10633,31897c301256,4231758,300419,4245098,308344,4253023r21266,21265c349943,4335292,325681,4278350,372140,4338084v15691,20174,28353,42530,42530,63795c445768,4448526,428264,4423549,467833,4476307v7088,21265,8831,45144,21265,63795c496186,4550735,504648,4560570,510363,4572000v27605,55210,-9637,11626,31898,53163c567073,4724417,542370,4615514,563526,4805916v4277,38496,10221,51930,21265,85061c588335,5096540,589101,5302169,595424,5507665v771,25049,5717,49853,10632,74428c608254,5593083,613145,5603358,616689,5613990v3544,28354,5521,56948,10632,85061c629326,5710078,630779,5722339,637954,5730949v11345,13613,27335,22780,42530,31897c754065,5806995,746189,5794956,839972,5805377v113313,37769,46618,20583,297712,-21266c1230150,5768700,1346603,5718214,1424763,5677786v48052,-24855,91126,-58441,138223,-85061c1584023,5580834,1707433,5518837,1743740,5507665v20605,-6340,42655,-6405,63795,-10633c1865738,5485391,1905670,5479862,1956391,5454502v18484,-9242,34679,-22656,53163,-31898c2100693,5377034,2026330,5425170,2105247,5380074v11095,-6340,21919,-13282,31897,-21265c2144972,5352547,2149814,5342702,2158410,5337544v9610,-5766,21265,-7089,31897,-10633c2289042,5252861,2178056,5332136,2275368,5273749v21915,-13149,41292,-30414,63795,-42531c2362928,5218421,2389449,5211392,2413591,5199321v18484,-9242,35638,-20945,53163,-31898c2477590,5160650,2487222,5151873,2498651,5146158v88101,-44050,20651,-4293,85061,-31898c2661549,5080901,2590364,5101964,2668772,5082363v80185,-53458,-35319,18381,116959,-42531c2908300,4990804,2755647,5049088,2923954,4997302v12609,-3880,64981,-27882,85060,-31898c3033589,4960489,3058633,4958316,3083442,4954772v14177,-7088,27493,-16253,42530,-21265c3143117,4927792,3161493,4926794,3179135,4922874v14265,-3170,28479,-6618,42530,-10632c3303693,4888806,3185422,4914965,3317358,4890977v17780,-3233,35153,-9132,53163,-10633c3480239,4871201,3590485,4869047,3700131,4859079r116958,-10633l4423144,4859079v21548,684,42237,10632,63796,10632c4671272,4869711,4855535,4862623,5039833,4859079v35442,-7088,71261,-12499,106325,-21265c5160335,4834270,5175006,4832312,5188689,4827181v14841,-5565,27962,-15021,42530,-21265c5241521,4801501,5252623,4799219,5263117,4795284v80082,-30031,24423,-14082,95693,-31898c5393409,4737436,5403925,4725587,5443870,4710223v31382,-12070,67326,-13847,95693,-31898l5656521,4603897v17525,-10953,33558,-25362,53163,-31897c5720317,4568456,5731557,4566379,5741582,4561367v38699,-19350,50417,-43250,85060,-74428c5843510,4471758,5863076,4459744,5879805,4444409v25864,-23708,49619,-49619,74428,-74428c5964866,4359349,5971866,4342839,5986131,4338084v10632,-3544,21873,-5621,31897,-10633c6043585,4314672,6066080,4295911,6092456,4284921v16682,-6951,35853,-5440,53163,-10633c6281230,4233604,6084007,4262588,6326372,4242390v21265,-7088,51362,-2614,63796,-21265c6421263,4174483,6401210,4196895,6453963,4157330v5394,-21574,12115,-53079,21265,-74428c6514649,3990918,6482187,4083290,6507126,4008474v3544,-21265,10632,-42237,10632,-63795c6517758,3833506,6514694,3870160,6496493,3806456v-4015,-14051,-4097,-29460,-10632,-42531c6474432,3741066,6451413,3724376,6443331,3700130v-3544,-10633,-4119,-22778,-10633,-31898c6389093,3607185,6396215,3648427,6368903,3593804v-5012,-10024,-5190,-22100,-10633,-31897c6345858,3539566,6323822,3522357,6315740,3498111v-10633,-31898,-16861,-65620,-31898,-95693c6257565,3349863,6267589,3374925,6251944,3327990v3544,-77972,4408,-156112,10633,-233916c6263471,3082902,6270492,3073050,6273210,3062177v4383,-17532,4917,-36018,10632,-53163c6295913,2972801,6314301,2938901,6326372,2902688v10633,-31898,22010,-63557,31898,-95693c6362568,2793028,6364282,2778328,6368903,2764465v6036,-18107,15230,-35056,21265,-53163c6394789,2697439,6396179,2682635,6400800,2668772v24975,-74924,24892,-71050,53163,-127591c6466856,2425146,6473705,2413560,6453963,2275367v-6180,-43261,-43587,-82316,-63795,-116958c6378188,2137873,6367100,2116689,6358270,2094614v-5427,-13568,-4098,-29460,-10633,-42530c6339712,2036234,6325254,2024504,6315740,2009553v-15341,-24107,-28983,-49269,-42530,-74428c6261938,1914192,6254500,1891112,6241312,1871330v-8341,-12511,-21265,-21265,-31898,-31898c6205870,1828800,6198782,1818742,6198782,1807535v,-117012,4141,-234043,10632,-350875c6210036,1445470,6216968,1435539,6220047,1424763v28005,-98019,-10578,14046,31897,-85061c6256359,1329400,6257565,1317829,6262577,1307804v5715,-11429,15550,-20468,21265,-31897c6288854,1265882,6290313,1254415,6294475,1244009v10024,-25061,20728,-49856,31897,-74428c6332931,1155152,6341393,1141619,6347637,1127051v4415,-10302,7915,-21025,10633,-31898c6362653,1077621,6361563,1058504,6368903,1041990v7197,-16193,21265,-28353,31897,-42530c6407888,978195,6413740,956477,6422065,935665v5887,-14716,15379,-27814,21266,-42530c6451656,872323,6455766,849942,6464596,829339v10632,-24809,22208,-49235,31897,-74428c6504540,733990,6517758,691116,6517758,691116v-21683,-162623,-7970,-118714,-42530,-233916c6472008,446465,6470039,435099,6464596,425302v-12412,-22341,-28354,-42530,-42531,-63795c6414977,350874,6411433,336697,6400800,329609v-10632,-7088,-21919,-13282,-31897,-21265c6293151,247743,6413914,331264,6315740,265814v-20909,-31364,-22462,-38212,-53163,-63796c6252760,193837,6241312,187841,6230679,180753v-22386,-67157,116959,-69111,-31897,-85060xe" filled="f" strokecolor="#70ad47 [3209]" strokeweight="1pt">
+              <v:shape w14:anchorId="54259609" id="Freeform 3" o:spid="_x0000_s1026" style="position:absolute;margin-left:-17.6pt;margin-top:6.6pt;width:513.2pt;height:458.75pt;z-index:251660288;visibility:visible;mso-wrap-style:square;mso-wrap-distance-left:9pt;mso-wrap-distance-top:0;mso-wrap-distance-right:9pt;mso-wrap-distance-bottom:0;mso-position-horizontal:absolute;mso-position-horizontal-relative:text;mso-position-vertical:absolute;mso-position-vertical-relative:text;v-text-anchor:middle" coordsize="6517758,5826291" o:gfxdata="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" path="m6198782,95693c6049926,79744,5624566,91813,5337544,85060v-14609,-344,-28087,-8410,-42530,-10632c5267942,70263,5115811,55444,5092996,53163l4189228,63795v-332533,5636,-246219,-2448,-435935,21265l2690037,74428v-56809,-979,-113377,-7723,-170120,-10633l2275368,53163c2218625,50253,2161972,45772,2105247,42530l1903228,31897v-24809,-3544,-49480,-8256,-74428,-10632c1779279,16549,1729517,14763,1679944,10632,1644449,7674,1609061,3544,1573619,l999461,10632v-11201,393,-21085,7684,-31898,10633c820716,61315,940939,23050,818707,63795l786810,74428,754912,85060v-10633,7088,-20468,15550,-31898,21265c712990,111337,700727,111192,691117,116958v-72975,43785,37194,1777,-53163,31898c627321,159488,615288,168884,606056,180753v-15691,20174,-42530,63796,-42530,63796c559982,258726,558024,273396,552893,287079v-11563,30834,-24903,47987,-42530,74428c506819,375684,503930,390040,499731,404037v-6441,21470,-15830,42049,-21266,63795c474921,482009,471848,496312,467833,510363v-3079,10776,-7915,21024,-10633,31897c448513,577010,438537,654017,425303,680484r-21266,42530c400361,745071,392291,803956,382772,829339v-5565,14841,-15378,27814,-21265,42531c323549,966767,359889,906195,318977,967563v-7088,28353,-12023,57334,-21265,85060c287079,1084521,273969,1115697,265814,1148316v-25894,103577,-10411,57925,-42530,138223c216100,1329641,213913,1353217,202019,1392865v-32265,107553,-7006,23437,-42530,106325c112554,1608703,198117,1432566,127591,1573618v-3544,17721,-5440,35853,-10633,53163c106776,1660722,90137,1691057,74428,1722474v-3544,14177,-4097,29460,-10632,42530c59313,1773970,46254,1776962,42531,1786270v-10854,27136,-16461,56232,-21266,85060c7662,1952951,14861,1913985,,1988288v5142,185094,1095,328285,21265,499730c23784,2509429,29224,2530422,31898,2551814v4418,35343,5596,71065,10633,106325c44598,2672605,50297,2686341,53163,2700670v4228,21140,6405,42655,10633,63795c73748,2814225,84685,2863784,95693,2913321v9291,41808,14848,50775,21265,95693c125040,3065588,129311,3122686,138224,3179135v1748,11070,7914,21024,10632,31897c153239,3228564,155945,3246474,159489,3264195v3544,116958,4316,234034,10632,350875c171492,3640438,185321,3665238,191386,3689497v14010,56041,17887,114081,31898,170121c226002,3870491,230373,3880883,233917,3891516v3904,54653,3788,140849,21265,202019c264419,4125864,276446,4157330,287079,4189228r10633,31897c301256,4231758,300419,4245098,308344,4253023r21266,21265c349943,4335292,325681,4278350,372140,4338084v15691,20174,28353,42530,42530,63795c445768,4448526,428264,4423549,467833,4476307v7088,21265,8831,45144,21265,63795c496186,4550735,504648,4560570,510363,4572000v27605,55210,-9637,11626,31898,53163c567073,4724417,542370,4615514,563526,4805916v4277,38496,10221,51930,21265,85061c588335,5096540,589101,5302169,595424,5507665v771,25049,5717,49853,10632,74428c608254,5593083,613145,5603358,616689,5613990v3544,28354,5521,56948,10632,85061c629326,5710078,630779,5722339,637954,5730949v11345,13613,27335,22780,42530,31897c754065,5806995,746189,5794956,839972,5805377v113313,37769,46618,20583,297712,-21266c1230150,5768700,1346603,5718214,1424763,5677786v48052,-24855,91126,-58441,138223,-85061c1584023,5580834,1707433,5518837,1743740,5507665v20605,-6340,42655,-6405,63795,-10633c1865738,5485391,1905670,5479862,1956391,5454502v18484,-9242,34679,-22656,53163,-31898c2100693,5377034,2026330,5425170,2105247,5380074v11095,-6340,21919,-13282,31897,-21265c2144972,5352547,2149814,5342702,2158410,5337544v9610,-5766,21265,-7089,31897,-10633c2289042,5252861,2178056,5332136,2275368,5273749v21915,-13149,41292,-30414,63795,-42531c2362928,5218421,2389449,5211392,2413591,5199321v18484,-9242,35638,-20945,53163,-31898c2477590,5160650,2487222,5151873,2498651,5146158v88101,-44050,20651,-4293,85061,-31898c2661549,5080901,2590364,5101964,2668772,5082363v80185,-53458,-35319,18381,116959,-42531c2908300,4990804,2755647,5049088,2923954,4997302v12609,-3880,64981,-27882,85060,-31898c3033589,4960489,3058633,4958316,3083442,4954772v14177,-7088,27493,-16253,42530,-21265c3143117,4927792,3161493,4926794,3179135,4922874v14265,-3170,28479,-6618,42530,-10632c3303693,4888806,3185422,4914965,3317358,4890977v17780,-3233,35153,-9132,53163,-10633c3480239,4871201,3590485,4869047,3700131,4859079r116958,-10633l4423144,4859079v21548,684,42237,10632,63796,10632c4671272,4869711,4855535,4862623,5039833,4859079v35442,-7088,71261,-12499,106325,-21265c5160335,4834270,5175006,4832312,5188689,4827181v14841,-5565,27962,-15021,42530,-21265c5241521,4801501,5252623,4799219,5263117,4795284v80082,-30031,24423,-14082,95693,-31898c5393409,4737436,5403925,4725587,5443870,4710223v31382,-12070,67326,-13847,95693,-31898l5656521,4603897v17525,-10953,33558,-25362,53163,-31897c5720317,4568456,5731557,4566379,5741582,4561367v38699,-19350,50417,-43250,85060,-74428c5843510,4471758,5863076,4459744,5879805,4444409v25864,-23708,49619,-49619,74428,-74428c5964866,4359349,5971866,4342839,5986131,4338084v10632,-3544,21873,-5621,31897,-10633c6043585,4314672,6066080,4295911,6092456,4284921v16682,-6951,35853,-5440,53163,-10633c6281230,4233604,6084007,4262588,6326372,4242390v21265,-7088,51362,-2614,63796,-21265c6421263,4174483,6401210,4196895,6453963,4157330v5394,-21574,12115,-53079,21265,-74428c6514649,3990918,6482187,4083290,6507126,4008474v3544,-21265,10632,-42237,10632,-63795c6517758,3833506,6514694,3870160,6496493,3806456v-4015,-14051,-4097,-29460,-10632,-42531c6474432,3741066,6451413,3724376,6443331,3700130v-3544,-10633,-4119,-22778,-10633,-31898c6389093,3607185,6396215,3648427,6368903,3593804v-5012,-10024,-5190,-22100,-10633,-31897c6345858,3539566,6323822,3522357,6315740,3498111v-10633,-31898,-16861,-65620,-31898,-95693c6257565,3349863,6267589,3374925,6251944,3327990v3544,-77972,4408,-156112,10633,-233916c6263471,3082902,6270492,3073050,6273210,3062177v4383,-17532,4917,-36018,10632,-53163c6295913,2972801,6314301,2938901,6326372,2902688v10633,-31898,22010,-63557,31898,-95693c6362568,2793028,6364282,2778328,6368903,2764465v6036,-18107,15230,-35056,21265,-53163c6394789,2697439,6396179,2682635,6400800,2668772v24975,-74924,24892,-71050,53163,-127591c6466856,2425146,6473705,2413560,6453963,2275367v-6180,-43261,-43587,-82316,-63795,-116958c6378188,2137873,6367100,2116689,6358270,2094614v-5427,-13568,-4098,-29460,-10633,-42530c6339712,2036234,6325254,2024504,6315740,2009553v-15341,-24107,-28983,-49269,-42530,-74428c6261938,1914192,6254500,1891112,6241312,1871330v-8341,-12511,-21265,-21265,-31898,-31898c6205870,1828800,6198782,1818742,6198782,1807535v,-117012,4141,-234043,10632,-350875c6210036,1445470,6216968,1435539,6220047,1424763v28005,-98019,-10578,14046,31897,-85061c6256359,1329400,6257565,1317829,6262577,1307804v5715,-11429,15550,-20468,21265,-31897c6288854,1265882,6290313,1254415,6294475,1244009v10024,-25061,20728,-49856,31897,-74428c6332931,1155152,6341393,1141619,6347637,1127051v4415,-10302,7915,-21025,10633,-31898c6362653,1077621,6361563,1058504,6368903,1041990v7197,-16193,21265,-28353,31897,-42530c6407888,978195,6413740,956477,6422065,935665v5887,-14716,15379,-27814,21266,-42530c6451656,872323,6455766,849942,6464596,829339v10632,-24809,22208,-49235,31897,-74428c6504540,733990,6517758,691116,6517758,691116v-21683,-162623,-7970,-118714,-42530,-233916c6472008,446465,6470039,435099,6464596,425302v-12412,-22341,-28354,-42530,-42531,-63795c6414977,350874,6411433,336697,6400800,329609v-10632,-7088,-21919,-13282,-31897,-21265c6293151,247743,6413914,331264,6315740,265814v-20909,-31364,-22462,-38212,-53163,-63796c6252760,193837,6241312,187841,6230679,180753v-22386,-67157,116959,-69111,-31897,-85060xe" filled="f" strokecolor="#70ad47 [3209]" strokeweight="1pt">
                 <v:stroke joinstyle="miter"/>
                 <v:path arrowok="t" o:connecttype="custom" o:connectlocs="6198782,95693;5337544,85060;5295014,74428;5092996,53163;4189228,63795;3753293,85060;2690037,74428;2519917,63795;2275368,53163;2105247,42530;1903228,31897;1828800,21265;1679944,10632;1573619,0;999461,10632;967563,21265;818707,63795;786810,74428;754912,85060;723014,106325;691117,116958;637954,148856;606056,180753;563526,244549;552893,287079;510363,361507;499731,404037;478465,467832;467833,510363;457200,542260;425303,680484;404037,723014;382772,829339;361507,871870;318977,967563;297712,1052623;265814,1148316;223284,1286539;202019,1392865;159489,1499190;127591,1573618;116958,1626781;74428,1722474;63796,1765004;42531,1786270;21265,1871330;0,1988288;21265,2488018;31898,2551814;42531,2658139;53163,2700670;63796,2764465;95693,2913321;116958,3009014;138224,3179135;148856,3211032;159489,3264195;170121,3615070;191386,3689497;223284,3859618;233917,3891516;255182,4093535;287079,4189228;297712,4221125;308344,4253023;329610,4274288;372140,4338084;414670,4401879;467833,4476307;489098,4540102;510363,4572000;542261,4625163;563526,4805916;584791,4890977;595424,5507665;606056,5582093;616689,5613990;627321,5699051;637954,5730949;680484,5762846;839972,5805377;1137684,5784111;1424763,5677786;1562986,5592725;1743740,5507665;1807535,5497032;1956391,5454502;2009554,5422604;2105247,5380074;2137144,5358809;2158410,5337544;2190307,5326911;2275368,5273749;2339163,5231218;2413591,5199321;2466754,5167423;2498651,5146158;2583712,5114260;2668772,5082363;2785731,5039832;2923954,4997302;3009014,4965404;3083442,4954772;3125972,4933507;3179135,4922874;3221665,4912242;3317358,4890977;3370521,4880344;3700131,4859079;3817089,4848446;4423144,4859079;4486940,4869711;5039833,4859079;5146158,4837814;5188689,4827181;5231219,4805916;5263117,4795284;5358810,4763386;5443870,4710223;5539563,4678325;5656521,4603897;5709684,4572000;5741582,4561367;5826642,4486939;5879805,4444409;5954233,4369981;5986131,4338084;6018028,4327451;6092456,4284921;6145619,4274288;6326372,4242390;6390168,4221125;6453963,4157330;6475228,4082902;6507126,4008474;6517758,3944679;6496493,3806456;6485861,3763925;6443331,3700130;6432698,3668232;6368903,3593804;6358270,3561907;6315740,3498111;6283842,3402418;6251944,3327990;6262577,3094074;6273210,3062177;6283842,3009014;6326372,2902688;6358270,2806995;6368903,2764465;6390168,2711302;6400800,2668772;6453963,2541181;6453963,2275367;6390168,2158409;6358270,2094614;6347637,2052084;6315740,2009553;6273210,1935125;6241312,1871330;6209414,1839432;6198782,1807535;6209414,1456660;6220047,1424763;6251944,1339702;6262577,1307804;6283842,1275907;6294475,1244009;6326372,1169581;6347637,1127051;6358270,1095153;6368903,1041990;6400800,999460;6422065,935665;6443331,893135;6464596,829339;6496493,754911;6517758,691116;6475228,457200;6464596,425302;6422065,361507;6400800,329609;6368903,308344;6315740,265814;6262577,202018;6230679,180753;6198782,95693" o:connectangles="0,0,0,0,0,0,0,0,0,0,0,0,0,0,0,0,0,0,0,0,0,0,0,0,0,0,0,0,0,0,0,0,0,0,0,0,0,0,0,0,0,0,0,0,0,0,0,0,0,0,0,0,0,0,0,0,0,0,0,0,0,0,0,0,0,0,0,0,0,0,0,0,0,0,0,0,0,0,0,0,0,0,0,0,0,0,0,0,0,0,0,0,0,0,0,0,0,0,0,0,0,0,0,0,0,0,0,0,0,0,0,0,0,0,0,0,0,0,0,0,0,0,0,0,0,0,0,0,0,0,0,0,0,0,0,0,0,0,0,0,0,0,0,0,0,0,0,0,0,0,0,0,0,0,0,0,0,0,0,0,0,0,0,0,0,0,0,0,0,0,0,0,0,0,0,0,0,0,0,0,0,0,0,0,0,0,0,0"/>
               </v:shape>
@@ -2766,8 +2766,138 @@
           <w:szCs w:val="24"/>
         </w:rPr>
       </w:pPr>
+      <w:proofErr w:type="spellStart"/>
+      <w:r>
+        <w:rPr>
+          <w:sz w:val="24"/>
+          <w:szCs w:val="24"/>
+        </w:rPr>
+        <w:t>Git</w:t>
+      </w:r>
+      <w:proofErr w:type="spellEnd"/>
+      <w:r>
+        <w:rPr>
+          <w:sz w:val="24"/>
+          <w:szCs w:val="24"/>
+        </w:rPr>
+        <w:t xml:space="preserve"> </w:t>
+      </w:r>
+      <w:proofErr w:type="gramStart"/>
+      <w:r>
+        <w:rPr>
+          <w:sz w:val="24"/>
+          <w:szCs w:val="24"/>
+        </w:rPr>
+        <w:t>add ,</w:t>
+      </w:r>
+      <w:proofErr w:type="gramEnd"/>
+    </w:p>
+    <w:p>
+      <w:pPr>
+        <w:spacing w:line="360" w:lineRule="auto"/>
+        <w:rPr>
+          <w:sz w:val="24"/>
+          <w:szCs w:val="24"/>
+        </w:rPr>
+      </w:pPr>
+      <w:r>
+        <w:rPr>
+          <w:sz w:val="24"/>
+          <w:szCs w:val="24"/>
+        </w:rPr>
+        <w:t>Push</w:t>
+      </w:r>
+      <w:r>
+        <w:rPr>
+          <w:sz w:val="24"/>
+          <w:szCs w:val="24"/>
+        </w:rPr>
+        <w:t xml:space="preserve"> </w:t>
+      </w:r>
+    </w:p>
+    <w:p>
+      <w:pPr>
+        <w:spacing w:line="360" w:lineRule="auto"/>
+        <w:rPr>
+          <w:sz w:val="24"/>
+          <w:szCs w:val="24"/>
+        </w:rPr>
+      </w:pPr>
+      <w:r>
+        <w:rPr>
+          <w:sz w:val="24"/>
+          <w:szCs w:val="24"/>
+        </w:rPr>
+        <w:t xml:space="preserve">How many branch are there it can be </w:t>
+      </w:r>
+      <w:proofErr w:type="spellStart"/>
+      <w:r>
+        <w:rPr>
+          <w:sz w:val="24"/>
+          <w:szCs w:val="24"/>
+        </w:rPr>
+        <w:t>see</w:t>
+      </w:r>
+      <w:proofErr w:type="spellEnd"/>
+      <w:r>
+        <w:rPr>
+          <w:sz w:val="24"/>
+          <w:szCs w:val="24"/>
+        </w:rPr>
+        <w:t xml:space="preserve"> by GIT BRANCH </w:t>
+      </w:r>
+    </w:p>
+    <w:p>
+      <w:pPr>
+        <w:spacing w:line="360" w:lineRule="auto"/>
+        <w:rPr>
+          <w:sz w:val="24"/>
+          <w:szCs w:val="24"/>
+        </w:rPr>
+      </w:pPr>
+      <w:r>
+        <w:rPr>
+          <w:sz w:val="24"/>
+          <w:szCs w:val="24"/>
+        </w:rPr>
+        <w:t>Creating branch GIT BRANCH –C “branch-name”</w:t>
+      </w:r>
+    </w:p>
+    <w:p>
+      <w:pPr>
+        <w:spacing w:line="360" w:lineRule="auto"/>
+        <w:rPr>
+          <w:sz w:val="24"/>
+          <w:szCs w:val="24"/>
+        </w:rPr>
+      </w:pPr>
+      <w:r>
+        <w:rPr>
+          <w:sz w:val="24"/>
+          <w:szCs w:val="24"/>
+        </w:rPr>
+        <w:t>How to switch branch answer is GIT CHECKOUT branch name</w:t>
+      </w:r>
       <w:bookmarkStart w:id="0" w:name="_GoBack"/>
       <w:bookmarkEnd w:id="0"/>
+    </w:p>
+    <w:p>
+      <w:pPr>
+        <w:spacing w:line="360" w:lineRule="auto"/>
+        <w:rPr>
+          <w:sz w:val="24"/>
+          <w:szCs w:val="24"/>
+        </w:rPr>
+      </w:pPr>
+      <w:proofErr w:type="gramStart"/>
+      <w:r>
+        <w:rPr>
+          <w:sz w:val="24"/>
+          <w:szCs w:val="24"/>
+        </w:rPr>
+        <w:t>done</w:t>
+      </w:r>
+      <w:proofErr w:type="gramEnd"/>
     </w:p>
     <w:sectPr>
       <w:pgSz w:w="12240" w:h="15840"/>

</xml_diff>

<commit_message>
This is after a long break Commit.
</commit_message>
<xml_diff>
--- a/Saturday.docx
+++ b/Saturday.docx
@@ -164,7 +164,7 @@
           </mc:Choice>
           <mc:Fallback>
             <w:pict>
-              <v:shape w14:anchorId="75044B8D" id="Freeform 1" o:spid="_x0000_s1026" style="position:absolute;margin-left:-39.95pt;margin-top:.4pt;width:148.15pt;height:175.7pt;z-index:251659264;visibility:visible;mso-wrap-style:square;mso-wrap-distance-left:9pt;mso-wrap-distance-top:0;mso-wrap-distance-right:9pt;mso-wrap-distance-bottom:0;mso-position-horizontal:absolute;mso-position-horizontal-relative:text;mso-position-vertical:absolute;mso-position-vertical-relative:text;v-text-anchor:middle" coordsize="1881657,2231609" o:gfxdata="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" path="m1881657,432308c1138707,144177,395757,-143954,119532,79883v-276225,223837,-1587,1365250,104775,1695450c330669,2105533,691032,2049971,757707,2061083v66675,11113,-133350,-219075,-133350,-219075l624357,1842008v-3175,63500,-41275,342900,-19050,381000c627532,2261108,692619,2165858,757707,2070608e" filled="f" strokecolor="#1f4d78 [1604]" strokeweight="1pt">
+              <v:shape w14:anchorId="17FA4ED4" id="Freeform 1" o:spid="_x0000_s1026" style="position:absolute;margin-left:-39.95pt;margin-top:.4pt;width:148.15pt;height:175.7pt;z-index:251659264;visibility:visible;mso-wrap-style:square;mso-wrap-distance-left:9pt;mso-wrap-distance-top:0;mso-wrap-distance-right:9pt;mso-wrap-distance-bottom:0;mso-position-horizontal:absolute;mso-position-horizontal-relative:text;mso-position-vertical:absolute;mso-position-vertical-relative:text;v-text-anchor:middle" coordsize="1881657,2231609" o:gfxdata="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" path="m1881657,432308c1138707,144177,395757,-143954,119532,79883v-276225,223837,-1587,1365250,104775,1695450c330669,2105533,691032,2049971,757707,2061083v66675,11113,-133350,-219075,-133350,-219075l624357,1842008v-3175,63500,-41275,342900,-19050,381000c627532,2261108,692619,2165858,757707,2070608e" filled="f" strokecolor="#1f4d78 [1604]" strokeweight="1pt">
                 <v:stroke joinstyle="miter"/>
                 <v:path arrowok="t" o:connecttype="custom" o:connectlocs="1881657,432308;119532,79883;224307,1775333;757707,2061083;624357,1842008;624357,1842008;605307,2223008;757707,2070608" o:connectangles="0,0,0,0,0,0,0,0"/>
               </v:shape>
@@ -2286,7 +2286,7 @@
           </mc:Choice>
           <mc:Fallback>
             <w:pict>
-              <v:shape w14:anchorId="54259609" id="Freeform 3" o:spid="_x0000_s1026" style="position:absolute;margin-left:-17.6pt;margin-top:6.6pt;width:513.2pt;height:458.75pt;z-index:251660288;visibility:visible;mso-wrap-style:square;mso-wrap-distance-left:9pt;mso-wrap-distance-top:0;mso-wrap-distance-right:9pt;mso-wrap-distance-bottom:0;mso-position-horizontal:absolute;mso-position-horizontal-relative:text;mso-position-vertical:absolute;mso-position-vertical-relative:text;v-text-anchor:middle" coordsize="6517758,5826291" o:gfxdata="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" path="m6198782,95693c6049926,79744,5624566,91813,5337544,85060v-14609,-344,-28087,-8410,-42530,-10632c5267942,70263,5115811,55444,5092996,53163l4189228,63795v-332533,5636,-246219,-2448,-435935,21265l2690037,74428v-56809,-979,-113377,-7723,-170120,-10633l2275368,53163c2218625,50253,2161972,45772,2105247,42530l1903228,31897v-24809,-3544,-49480,-8256,-74428,-10632c1779279,16549,1729517,14763,1679944,10632,1644449,7674,1609061,3544,1573619,l999461,10632v-11201,393,-21085,7684,-31898,10633c820716,61315,940939,23050,818707,63795l786810,74428,754912,85060v-10633,7088,-20468,15550,-31898,21265c712990,111337,700727,111192,691117,116958v-72975,43785,37194,1777,-53163,31898c627321,159488,615288,168884,606056,180753v-15691,20174,-42530,63796,-42530,63796c559982,258726,558024,273396,552893,287079v-11563,30834,-24903,47987,-42530,74428c506819,375684,503930,390040,499731,404037v-6441,21470,-15830,42049,-21266,63795c474921,482009,471848,496312,467833,510363v-3079,10776,-7915,21024,-10633,31897c448513,577010,438537,654017,425303,680484r-21266,42530c400361,745071,392291,803956,382772,829339v-5565,14841,-15378,27814,-21265,42531c323549,966767,359889,906195,318977,967563v-7088,28353,-12023,57334,-21265,85060c287079,1084521,273969,1115697,265814,1148316v-25894,103577,-10411,57925,-42530,138223c216100,1329641,213913,1353217,202019,1392865v-32265,107553,-7006,23437,-42530,106325c112554,1608703,198117,1432566,127591,1573618v-3544,17721,-5440,35853,-10633,53163c106776,1660722,90137,1691057,74428,1722474v-3544,14177,-4097,29460,-10632,42530c59313,1773970,46254,1776962,42531,1786270v-10854,27136,-16461,56232,-21266,85060c7662,1952951,14861,1913985,,1988288v5142,185094,1095,328285,21265,499730c23784,2509429,29224,2530422,31898,2551814v4418,35343,5596,71065,10633,106325c44598,2672605,50297,2686341,53163,2700670v4228,21140,6405,42655,10633,63795c73748,2814225,84685,2863784,95693,2913321v9291,41808,14848,50775,21265,95693c125040,3065588,129311,3122686,138224,3179135v1748,11070,7914,21024,10632,31897c153239,3228564,155945,3246474,159489,3264195v3544,116958,4316,234034,10632,350875c171492,3640438,185321,3665238,191386,3689497v14010,56041,17887,114081,31898,170121c226002,3870491,230373,3880883,233917,3891516v3904,54653,3788,140849,21265,202019c264419,4125864,276446,4157330,287079,4189228r10633,31897c301256,4231758,300419,4245098,308344,4253023r21266,21265c349943,4335292,325681,4278350,372140,4338084v15691,20174,28353,42530,42530,63795c445768,4448526,428264,4423549,467833,4476307v7088,21265,8831,45144,21265,63795c496186,4550735,504648,4560570,510363,4572000v27605,55210,-9637,11626,31898,53163c567073,4724417,542370,4615514,563526,4805916v4277,38496,10221,51930,21265,85061c588335,5096540,589101,5302169,595424,5507665v771,25049,5717,49853,10632,74428c608254,5593083,613145,5603358,616689,5613990v3544,28354,5521,56948,10632,85061c629326,5710078,630779,5722339,637954,5730949v11345,13613,27335,22780,42530,31897c754065,5806995,746189,5794956,839972,5805377v113313,37769,46618,20583,297712,-21266c1230150,5768700,1346603,5718214,1424763,5677786v48052,-24855,91126,-58441,138223,-85061c1584023,5580834,1707433,5518837,1743740,5507665v20605,-6340,42655,-6405,63795,-10633c1865738,5485391,1905670,5479862,1956391,5454502v18484,-9242,34679,-22656,53163,-31898c2100693,5377034,2026330,5425170,2105247,5380074v11095,-6340,21919,-13282,31897,-21265c2144972,5352547,2149814,5342702,2158410,5337544v9610,-5766,21265,-7089,31897,-10633c2289042,5252861,2178056,5332136,2275368,5273749v21915,-13149,41292,-30414,63795,-42531c2362928,5218421,2389449,5211392,2413591,5199321v18484,-9242,35638,-20945,53163,-31898c2477590,5160650,2487222,5151873,2498651,5146158v88101,-44050,20651,-4293,85061,-31898c2661549,5080901,2590364,5101964,2668772,5082363v80185,-53458,-35319,18381,116959,-42531c2908300,4990804,2755647,5049088,2923954,4997302v12609,-3880,64981,-27882,85060,-31898c3033589,4960489,3058633,4958316,3083442,4954772v14177,-7088,27493,-16253,42530,-21265c3143117,4927792,3161493,4926794,3179135,4922874v14265,-3170,28479,-6618,42530,-10632c3303693,4888806,3185422,4914965,3317358,4890977v17780,-3233,35153,-9132,53163,-10633c3480239,4871201,3590485,4869047,3700131,4859079r116958,-10633l4423144,4859079v21548,684,42237,10632,63796,10632c4671272,4869711,4855535,4862623,5039833,4859079v35442,-7088,71261,-12499,106325,-21265c5160335,4834270,5175006,4832312,5188689,4827181v14841,-5565,27962,-15021,42530,-21265c5241521,4801501,5252623,4799219,5263117,4795284v80082,-30031,24423,-14082,95693,-31898c5393409,4737436,5403925,4725587,5443870,4710223v31382,-12070,67326,-13847,95693,-31898l5656521,4603897v17525,-10953,33558,-25362,53163,-31897c5720317,4568456,5731557,4566379,5741582,4561367v38699,-19350,50417,-43250,85060,-74428c5843510,4471758,5863076,4459744,5879805,4444409v25864,-23708,49619,-49619,74428,-74428c5964866,4359349,5971866,4342839,5986131,4338084v10632,-3544,21873,-5621,31897,-10633c6043585,4314672,6066080,4295911,6092456,4284921v16682,-6951,35853,-5440,53163,-10633c6281230,4233604,6084007,4262588,6326372,4242390v21265,-7088,51362,-2614,63796,-21265c6421263,4174483,6401210,4196895,6453963,4157330v5394,-21574,12115,-53079,21265,-74428c6514649,3990918,6482187,4083290,6507126,4008474v3544,-21265,10632,-42237,10632,-63795c6517758,3833506,6514694,3870160,6496493,3806456v-4015,-14051,-4097,-29460,-10632,-42531c6474432,3741066,6451413,3724376,6443331,3700130v-3544,-10633,-4119,-22778,-10633,-31898c6389093,3607185,6396215,3648427,6368903,3593804v-5012,-10024,-5190,-22100,-10633,-31897c6345858,3539566,6323822,3522357,6315740,3498111v-10633,-31898,-16861,-65620,-31898,-95693c6257565,3349863,6267589,3374925,6251944,3327990v3544,-77972,4408,-156112,10633,-233916c6263471,3082902,6270492,3073050,6273210,3062177v4383,-17532,4917,-36018,10632,-53163c6295913,2972801,6314301,2938901,6326372,2902688v10633,-31898,22010,-63557,31898,-95693c6362568,2793028,6364282,2778328,6368903,2764465v6036,-18107,15230,-35056,21265,-53163c6394789,2697439,6396179,2682635,6400800,2668772v24975,-74924,24892,-71050,53163,-127591c6466856,2425146,6473705,2413560,6453963,2275367v-6180,-43261,-43587,-82316,-63795,-116958c6378188,2137873,6367100,2116689,6358270,2094614v-5427,-13568,-4098,-29460,-10633,-42530c6339712,2036234,6325254,2024504,6315740,2009553v-15341,-24107,-28983,-49269,-42530,-74428c6261938,1914192,6254500,1891112,6241312,1871330v-8341,-12511,-21265,-21265,-31898,-31898c6205870,1828800,6198782,1818742,6198782,1807535v,-117012,4141,-234043,10632,-350875c6210036,1445470,6216968,1435539,6220047,1424763v28005,-98019,-10578,14046,31897,-85061c6256359,1329400,6257565,1317829,6262577,1307804v5715,-11429,15550,-20468,21265,-31897c6288854,1265882,6290313,1254415,6294475,1244009v10024,-25061,20728,-49856,31897,-74428c6332931,1155152,6341393,1141619,6347637,1127051v4415,-10302,7915,-21025,10633,-31898c6362653,1077621,6361563,1058504,6368903,1041990v7197,-16193,21265,-28353,31897,-42530c6407888,978195,6413740,956477,6422065,935665v5887,-14716,15379,-27814,21266,-42530c6451656,872323,6455766,849942,6464596,829339v10632,-24809,22208,-49235,31897,-74428c6504540,733990,6517758,691116,6517758,691116v-21683,-162623,-7970,-118714,-42530,-233916c6472008,446465,6470039,435099,6464596,425302v-12412,-22341,-28354,-42530,-42531,-63795c6414977,350874,6411433,336697,6400800,329609v-10632,-7088,-21919,-13282,-31897,-21265c6293151,247743,6413914,331264,6315740,265814v-20909,-31364,-22462,-38212,-53163,-63796c6252760,193837,6241312,187841,6230679,180753v-22386,-67157,116959,-69111,-31897,-85060xe" filled="f" strokecolor="#70ad47 [3209]" strokeweight="1pt">
+              <v:shape w14:anchorId="6BC38477" id="Freeform 3" o:spid="_x0000_s1026" style="position:absolute;margin-left:-17.6pt;margin-top:6.6pt;width:513.2pt;height:458.75pt;z-index:251660288;visibility:visible;mso-wrap-style:square;mso-wrap-distance-left:9pt;mso-wrap-distance-top:0;mso-wrap-distance-right:9pt;mso-wrap-distance-bottom:0;mso-position-horizontal:absolute;mso-position-horizontal-relative:text;mso-position-vertical:absolute;mso-position-vertical-relative:text;v-text-anchor:middle" coordsize="6517758,5826291" o:gfxdata="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" path="m6198782,95693c6049926,79744,5624566,91813,5337544,85060v-14609,-344,-28087,-8410,-42530,-10632c5267942,70263,5115811,55444,5092996,53163l4189228,63795v-332533,5636,-246219,-2448,-435935,21265l2690037,74428v-56809,-979,-113377,-7723,-170120,-10633l2275368,53163c2218625,50253,2161972,45772,2105247,42530l1903228,31897v-24809,-3544,-49480,-8256,-74428,-10632c1779279,16549,1729517,14763,1679944,10632,1644449,7674,1609061,3544,1573619,l999461,10632v-11201,393,-21085,7684,-31898,10633c820716,61315,940939,23050,818707,63795l786810,74428,754912,85060v-10633,7088,-20468,15550,-31898,21265c712990,111337,700727,111192,691117,116958v-72975,43785,37194,1777,-53163,31898c627321,159488,615288,168884,606056,180753v-15691,20174,-42530,63796,-42530,63796c559982,258726,558024,273396,552893,287079v-11563,30834,-24903,47987,-42530,74428c506819,375684,503930,390040,499731,404037v-6441,21470,-15830,42049,-21266,63795c474921,482009,471848,496312,467833,510363v-3079,10776,-7915,21024,-10633,31897c448513,577010,438537,654017,425303,680484r-21266,42530c400361,745071,392291,803956,382772,829339v-5565,14841,-15378,27814,-21265,42531c323549,966767,359889,906195,318977,967563v-7088,28353,-12023,57334,-21265,85060c287079,1084521,273969,1115697,265814,1148316v-25894,103577,-10411,57925,-42530,138223c216100,1329641,213913,1353217,202019,1392865v-32265,107553,-7006,23437,-42530,106325c112554,1608703,198117,1432566,127591,1573618v-3544,17721,-5440,35853,-10633,53163c106776,1660722,90137,1691057,74428,1722474v-3544,14177,-4097,29460,-10632,42530c59313,1773970,46254,1776962,42531,1786270v-10854,27136,-16461,56232,-21266,85060c7662,1952951,14861,1913985,,1988288v5142,185094,1095,328285,21265,499730c23784,2509429,29224,2530422,31898,2551814v4418,35343,5596,71065,10633,106325c44598,2672605,50297,2686341,53163,2700670v4228,21140,6405,42655,10633,63795c73748,2814225,84685,2863784,95693,2913321v9291,41808,14848,50775,21265,95693c125040,3065588,129311,3122686,138224,3179135v1748,11070,7914,21024,10632,31897c153239,3228564,155945,3246474,159489,3264195v3544,116958,4316,234034,10632,350875c171492,3640438,185321,3665238,191386,3689497v14010,56041,17887,114081,31898,170121c226002,3870491,230373,3880883,233917,3891516v3904,54653,3788,140849,21265,202019c264419,4125864,276446,4157330,287079,4189228r10633,31897c301256,4231758,300419,4245098,308344,4253023r21266,21265c349943,4335292,325681,4278350,372140,4338084v15691,20174,28353,42530,42530,63795c445768,4448526,428264,4423549,467833,4476307v7088,21265,8831,45144,21265,63795c496186,4550735,504648,4560570,510363,4572000v27605,55210,-9637,11626,31898,53163c567073,4724417,542370,4615514,563526,4805916v4277,38496,10221,51930,21265,85061c588335,5096540,589101,5302169,595424,5507665v771,25049,5717,49853,10632,74428c608254,5593083,613145,5603358,616689,5613990v3544,28354,5521,56948,10632,85061c629326,5710078,630779,5722339,637954,5730949v11345,13613,27335,22780,42530,31897c754065,5806995,746189,5794956,839972,5805377v113313,37769,46618,20583,297712,-21266c1230150,5768700,1346603,5718214,1424763,5677786v48052,-24855,91126,-58441,138223,-85061c1584023,5580834,1707433,5518837,1743740,5507665v20605,-6340,42655,-6405,63795,-10633c1865738,5485391,1905670,5479862,1956391,5454502v18484,-9242,34679,-22656,53163,-31898c2100693,5377034,2026330,5425170,2105247,5380074v11095,-6340,21919,-13282,31897,-21265c2144972,5352547,2149814,5342702,2158410,5337544v9610,-5766,21265,-7089,31897,-10633c2289042,5252861,2178056,5332136,2275368,5273749v21915,-13149,41292,-30414,63795,-42531c2362928,5218421,2389449,5211392,2413591,5199321v18484,-9242,35638,-20945,53163,-31898c2477590,5160650,2487222,5151873,2498651,5146158v88101,-44050,20651,-4293,85061,-31898c2661549,5080901,2590364,5101964,2668772,5082363v80185,-53458,-35319,18381,116959,-42531c2908300,4990804,2755647,5049088,2923954,4997302v12609,-3880,64981,-27882,85060,-31898c3033589,4960489,3058633,4958316,3083442,4954772v14177,-7088,27493,-16253,42530,-21265c3143117,4927792,3161493,4926794,3179135,4922874v14265,-3170,28479,-6618,42530,-10632c3303693,4888806,3185422,4914965,3317358,4890977v17780,-3233,35153,-9132,53163,-10633c3480239,4871201,3590485,4869047,3700131,4859079r116958,-10633l4423144,4859079v21548,684,42237,10632,63796,10632c4671272,4869711,4855535,4862623,5039833,4859079v35442,-7088,71261,-12499,106325,-21265c5160335,4834270,5175006,4832312,5188689,4827181v14841,-5565,27962,-15021,42530,-21265c5241521,4801501,5252623,4799219,5263117,4795284v80082,-30031,24423,-14082,95693,-31898c5393409,4737436,5403925,4725587,5443870,4710223v31382,-12070,67326,-13847,95693,-31898l5656521,4603897v17525,-10953,33558,-25362,53163,-31897c5720317,4568456,5731557,4566379,5741582,4561367v38699,-19350,50417,-43250,85060,-74428c5843510,4471758,5863076,4459744,5879805,4444409v25864,-23708,49619,-49619,74428,-74428c5964866,4359349,5971866,4342839,5986131,4338084v10632,-3544,21873,-5621,31897,-10633c6043585,4314672,6066080,4295911,6092456,4284921v16682,-6951,35853,-5440,53163,-10633c6281230,4233604,6084007,4262588,6326372,4242390v21265,-7088,51362,-2614,63796,-21265c6421263,4174483,6401210,4196895,6453963,4157330v5394,-21574,12115,-53079,21265,-74428c6514649,3990918,6482187,4083290,6507126,4008474v3544,-21265,10632,-42237,10632,-63795c6517758,3833506,6514694,3870160,6496493,3806456v-4015,-14051,-4097,-29460,-10632,-42531c6474432,3741066,6451413,3724376,6443331,3700130v-3544,-10633,-4119,-22778,-10633,-31898c6389093,3607185,6396215,3648427,6368903,3593804v-5012,-10024,-5190,-22100,-10633,-31897c6345858,3539566,6323822,3522357,6315740,3498111v-10633,-31898,-16861,-65620,-31898,-95693c6257565,3349863,6267589,3374925,6251944,3327990v3544,-77972,4408,-156112,10633,-233916c6263471,3082902,6270492,3073050,6273210,3062177v4383,-17532,4917,-36018,10632,-53163c6295913,2972801,6314301,2938901,6326372,2902688v10633,-31898,22010,-63557,31898,-95693c6362568,2793028,6364282,2778328,6368903,2764465v6036,-18107,15230,-35056,21265,-53163c6394789,2697439,6396179,2682635,6400800,2668772v24975,-74924,24892,-71050,53163,-127591c6466856,2425146,6473705,2413560,6453963,2275367v-6180,-43261,-43587,-82316,-63795,-116958c6378188,2137873,6367100,2116689,6358270,2094614v-5427,-13568,-4098,-29460,-10633,-42530c6339712,2036234,6325254,2024504,6315740,2009553v-15341,-24107,-28983,-49269,-42530,-74428c6261938,1914192,6254500,1891112,6241312,1871330v-8341,-12511,-21265,-21265,-31898,-31898c6205870,1828800,6198782,1818742,6198782,1807535v,-117012,4141,-234043,10632,-350875c6210036,1445470,6216968,1435539,6220047,1424763v28005,-98019,-10578,14046,31897,-85061c6256359,1329400,6257565,1317829,6262577,1307804v5715,-11429,15550,-20468,21265,-31897c6288854,1265882,6290313,1254415,6294475,1244009v10024,-25061,20728,-49856,31897,-74428c6332931,1155152,6341393,1141619,6347637,1127051v4415,-10302,7915,-21025,10633,-31898c6362653,1077621,6361563,1058504,6368903,1041990v7197,-16193,21265,-28353,31897,-42530c6407888,978195,6413740,956477,6422065,935665v5887,-14716,15379,-27814,21266,-42530c6451656,872323,6455766,849942,6464596,829339v10632,-24809,22208,-49235,31897,-74428c6504540,733990,6517758,691116,6517758,691116v-21683,-162623,-7970,-118714,-42530,-233916c6472008,446465,6470039,435099,6464596,425302v-12412,-22341,-28354,-42530,-42531,-63795c6414977,350874,6411433,336697,6400800,329609v-10632,-7088,-21919,-13282,-31897,-21265c6293151,247743,6413914,331264,6315740,265814v-20909,-31364,-22462,-38212,-53163,-63796c6252760,193837,6241312,187841,6230679,180753v-22386,-67157,116959,-69111,-31897,-85060xe" filled="f" strokecolor="#70ad47 [3209]" strokeweight="1pt">
                 <v:stroke joinstyle="miter"/>
                 <v:path arrowok="t" o:connecttype="custom" o:connectlocs="6198782,95693;5337544,85060;5295014,74428;5092996,53163;4189228,63795;3753293,85060;2690037,74428;2519917,63795;2275368,53163;2105247,42530;1903228,31897;1828800,21265;1679944,10632;1573619,0;999461,10632;967563,21265;818707,63795;786810,74428;754912,85060;723014,106325;691117,116958;637954,148856;606056,180753;563526,244549;552893,287079;510363,361507;499731,404037;478465,467832;467833,510363;457200,542260;425303,680484;404037,723014;382772,829339;361507,871870;318977,967563;297712,1052623;265814,1148316;223284,1286539;202019,1392865;159489,1499190;127591,1573618;116958,1626781;74428,1722474;63796,1765004;42531,1786270;21265,1871330;0,1988288;21265,2488018;31898,2551814;42531,2658139;53163,2700670;63796,2764465;95693,2913321;116958,3009014;138224,3179135;148856,3211032;159489,3264195;170121,3615070;191386,3689497;223284,3859618;233917,3891516;255182,4093535;287079,4189228;297712,4221125;308344,4253023;329610,4274288;372140,4338084;414670,4401879;467833,4476307;489098,4540102;510363,4572000;542261,4625163;563526,4805916;584791,4890977;595424,5507665;606056,5582093;616689,5613990;627321,5699051;637954,5730949;680484,5762846;839972,5805377;1137684,5784111;1424763,5677786;1562986,5592725;1743740,5507665;1807535,5497032;1956391,5454502;2009554,5422604;2105247,5380074;2137144,5358809;2158410,5337544;2190307,5326911;2275368,5273749;2339163,5231218;2413591,5199321;2466754,5167423;2498651,5146158;2583712,5114260;2668772,5082363;2785731,5039832;2923954,4997302;3009014,4965404;3083442,4954772;3125972,4933507;3179135,4922874;3221665,4912242;3317358,4890977;3370521,4880344;3700131,4859079;3817089,4848446;4423144,4859079;4486940,4869711;5039833,4859079;5146158,4837814;5188689,4827181;5231219,4805916;5263117,4795284;5358810,4763386;5443870,4710223;5539563,4678325;5656521,4603897;5709684,4572000;5741582,4561367;5826642,4486939;5879805,4444409;5954233,4369981;5986131,4338084;6018028,4327451;6092456,4284921;6145619,4274288;6326372,4242390;6390168,4221125;6453963,4157330;6475228,4082902;6507126,4008474;6517758,3944679;6496493,3806456;6485861,3763925;6443331,3700130;6432698,3668232;6368903,3593804;6358270,3561907;6315740,3498111;6283842,3402418;6251944,3327990;6262577,3094074;6273210,3062177;6283842,3009014;6326372,2902688;6358270,2806995;6368903,2764465;6390168,2711302;6400800,2668772;6453963,2541181;6453963,2275367;6390168,2158409;6358270,2094614;6347637,2052084;6315740,2009553;6273210,1935125;6241312,1871330;6209414,1839432;6198782,1807535;6209414,1456660;6220047,1424763;6251944,1339702;6262577,1307804;6283842,1275907;6294475,1244009;6326372,1169581;6347637,1127051;6358270,1095153;6368903,1041990;6400800,999460;6422065,935665;6443331,893135;6464596,829339;6496493,754911;6517758,691116;6475228,457200;6464596,425302;6422065,361507;6400800,329609;6368903,308344;6315740,265814;6262577,202018;6230679,180753;6198782,95693" o:connectangles="0,0,0,0,0,0,0,0,0,0,0,0,0,0,0,0,0,0,0,0,0,0,0,0,0,0,0,0,0,0,0,0,0,0,0,0,0,0,0,0,0,0,0,0,0,0,0,0,0,0,0,0,0,0,0,0,0,0,0,0,0,0,0,0,0,0,0,0,0,0,0,0,0,0,0,0,0,0,0,0,0,0,0,0,0,0,0,0,0,0,0,0,0,0,0,0,0,0,0,0,0,0,0,0,0,0,0,0,0,0,0,0,0,0,0,0,0,0,0,0,0,0,0,0,0,0,0,0,0,0,0,0,0,0,0,0,0,0,0,0,0,0,0,0,0,0,0,0,0,0,0,0,0,0,0,0,0,0,0,0,0,0,0,0,0,0,0,0,0,0,0,0,0,0,0,0,0,0,0,0,0,0,0,0,0,0,0,0"/>
               </v:shape>
@@ -2878,8 +2878,63 @@
         </w:rPr>
         <w:t>How to switch branch answer is GIT CHECKOUT branch name</w:t>
       </w:r>
+    </w:p>
+    <w:p>
+      <w:pPr>
+        <w:spacing w:line="360" w:lineRule="auto"/>
+        <w:rPr>
+          <w:sz w:val="24"/>
+          <w:szCs w:val="24"/>
+        </w:rPr>
+      </w:pPr>
+      <w:r>
+        <w:rPr>
+          <w:sz w:val="24"/>
+          <w:szCs w:val="24"/>
+        </w:rPr>
+        <w:t xml:space="preserve">Merge command in </w:t>
+      </w:r>
+      <w:proofErr w:type="spellStart"/>
+      <w:r>
+        <w:rPr>
+          <w:sz w:val="24"/>
+          <w:szCs w:val="24"/>
+        </w:rPr>
+        <w:t>Git</w:t>
+      </w:r>
+      <w:proofErr w:type="spellEnd"/>
+      <w:r>
+        <w:rPr>
+          <w:sz w:val="24"/>
+          <w:szCs w:val="24"/>
+        </w:rPr>
+        <w:t xml:space="preserve"> used to see </w:t>
+      </w:r>
+      <w:proofErr w:type="spellStart"/>
+      <w:r>
+        <w:rPr>
+          <w:sz w:val="24"/>
+          <w:szCs w:val="24"/>
+        </w:rPr>
+        <w:t>brances</w:t>
+      </w:r>
+      <w:proofErr w:type="spellEnd"/>
+      <w:r>
+        <w:rPr>
+          <w:sz w:val="24"/>
+          <w:szCs w:val="24"/>
+        </w:rPr>
+        <w:t xml:space="preserve"> in a par</w:t>
+      </w:r>
       <w:bookmarkStart w:id="0" w:name="_GoBack"/>
       <w:bookmarkEnd w:id="0"/>
+      <w:r>
+        <w:rPr>
+          <w:sz w:val="24"/>
+          <w:szCs w:val="24"/>
+        </w:rPr>
+        <w:t>ticular repo.</w:t>
+      </w:r>
     </w:p>
     <w:p>
       <w:pPr>

</xml_diff>